<commit_message>
Data formatting notes has been added
</commit_message>
<xml_diff>
--- a/Mariia/Theory/22 Filesystem API FileReader API FileWriter API.docx
+++ b/Mariia/Theory/22 Filesystem API FileReader API FileWriter API.docx
@@ -955,12 +955,8 @@
     </w:p>
     <w:p>
       <w:pPr>
-        <w:pStyle w:val="ListParagraph"/>
-        <w:numPr>
-          <w:ilvl w:val="0"/>
-          <w:numId w:val="6"/>
-        </w:numPr>
-        <w:spacing w:after="0" w:line="360" w:lineRule="auto"/>
+        <w:spacing w:after="0" w:line="360" w:lineRule="auto"/>
+        <w:ind w:firstLine="720"/>
         <w:jc w:val="both"/>
         <w:rPr>
           <w:rFonts w:ascii="Times New Roman" w:hAnsi="Times New Roman" w:cs="Times New Roman"/>
@@ -2265,17 +2261,16 @@
           <w:color w:val="538135" w:themeColor="accent6" w:themeShade="BF"/>
           <w:sz w:val="28"/>
           <w:szCs w:val="28"/>
+        </w:rPr>
+      </w:pPr>
+      <w:r>
+        <w:rPr>
+          <w:rFonts w:ascii="Times New Roman" w:hAnsi="Times New Roman" w:cs="Times New Roman"/>
+          <w:color w:val="538135" w:themeColor="accent6" w:themeShade="BF"/>
+          <w:sz w:val="28"/>
+          <w:szCs w:val="28"/>
           <w:lang w:val="de-DE"/>
         </w:rPr>
-      </w:pPr>
-      <w:r>
-        <w:rPr>
-          <w:rFonts w:ascii="Times New Roman" w:hAnsi="Times New Roman" w:cs="Times New Roman"/>
-          <w:color w:val="538135" w:themeColor="accent6" w:themeShade="BF"/>
-          <w:sz w:val="28"/>
-          <w:szCs w:val="28"/>
-          <w:lang w:val="de-DE"/>
-        </w:rPr>
         <w:t xml:space="preserve">  </w:t>
       </w:r>
       <w:proofErr w:type="spellStart"/>
@@ -2286,7 +2281,6 @@
           <w:color w:val="538135" w:themeColor="accent6" w:themeShade="BF"/>
           <w:sz w:val="28"/>
           <w:szCs w:val="28"/>
-          <w:lang w:val="de-DE"/>
         </w:rPr>
         <w:t>var</w:t>
       </w:r>
@@ -2298,7 +2292,6 @@
           <w:color w:val="538135" w:themeColor="accent6" w:themeShade="BF"/>
           <w:sz w:val="28"/>
           <w:szCs w:val="28"/>
-          <w:lang w:val="de-DE"/>
         </w:rPr>
         <w:t xml:space="preserve"> </w:t>
       </w:r>
@@ -2309,7 +2302,6 @@
           <w:color w:val="538135" w:themeColor="accent6" w:themeShade="BF"/>
           <w:sz w:val="28"/>
           <w:szCs w:val="28"/>
-          <w:lang w:val="de-DE"/>
         </w:rPr>
         <w:t>msg</w:t>
       </w:r>
@@ -2320,7 +2312,6 @@
           <w:color w:val="538135" w:themeColor="accent6" w:themeShade="BF"/>
           <w:sz w:val="28"/>
           <w:szCs w:val="28"/>
-          <w:lang w:val="de-DE"/>
         </w:rPr>
         <w:t xml:space="preserve"> = '';</w:t>
       </w:r>
@@ -2343,7 +2334,6 @@
           <w:color w:val="538135" w:themeColor="accent6" w:themeShade="BF"/>
           <w:sz w:val="28"/>
           <w:szCs w:val="28"/>
-          <w:lang w:val="de-DE"/>
         </w:rPr>
         <w:t xml:space="preserve">  </w:t>
       </w:r>
@@ -8326,7 +8316,6 @@
         </w:rPr>
         <w:t xml:space="preserve">- </w:t>
       </w:r>
-      <w:bookmarkStart w:id="0" w:name="_GoBack"/>
       <w:proofErr w:type="spellStart"/>
       <w:r>
         <w:rPr>
@@ -8340,7 +8329,6 @@
       </w:r>
       <w:proofErr w:type="spellEnd"/>
     </w:p>
-    <w:bookmarkEnd w:id="0"/>
     <w:p>
       <w:pPr>
         <w:spacing w:after="0" w:line="360" w:lineRule="auto"/>
@@ -8906,7 +8894,6 @@
           <w:color w:val="538135" w:themeColor="accent6" w:themeShade="BF"/>
           <w:sz w:val="28"/>
           <w:szCs w:val="28"/>
-          <w:lang w:val="ru-RU"/>
         </w:rPr>
       </w:pPr>
       <w:proofErr w:type="spellStart"/>
@@ -8928,7 +8915,6 @@
           <w:color w:val="538135" w:themeColor="accent6" w:themeShade="BF"/>
           <w:sz w:val="28"/>
           <w:szCs w:val="28"/>
-          <w:lang w:val="ru-RU"/>
         </w:rPr>
         <w:t xml:space="preserve"> </w:t>
       </w:r>
@@ -8947,7 +8933,6 @@
           <w:color w:val="538135" w:themeColor="accent6" w:themeShade="BF"/>
           <w:sz w:val="28"/>
           <w:szCs w:val="28"/>
-          <w:lang w:val="ru-RU"/>
         </w:rPr>
         <w:t xml:space="preserve"> = </w:t>
       </w:r>
@@ -8966,7 +8951,6 @@
           <w:color w:val="538135" w:themeColor="accent6" w:themeShade="BF"/>
           <w:sz w:val="28"/>
           <w:szCs w:val="28"/>
-          <w:lang w:val="ru-RU"/>
         </w:rPr>
         <w:t xml:space="preserve"> </w:t>
       </w:r>
@@ -8987,7 +8971,6 @@
           <w:color w:val="538135" w:themeColor="accent6" w:themeShade="BF"/>
           <w:sz w:val="28"/>
           <w:szCs w:val="28"/>
-          <w:lang w:val="ru-RU"/>
         </w:rPr>
         <w:t>();</w:t>
       </w:r>
@@ -9002,9 +8985,9 @@
           <w:color w:val="538135" w:themeColor="accent6" w:themeShade="BF"/>
           <w:sz w:val="28"/>
           <w:szCs w:val="28"/>
-          <w:lang w:val="ru-RU"/>
-        </w:rPr>
-      </w:pPr>
+        </w:rPr>
+      </w:pPr>
+      <w:proofErr w:type="spellStart"/>
       <w:r>
         <w:rPr>
           <w:rFonts w:ascii="Times New Roman" w:hAnsi="Times New Roman" w:cs="Times New Roman"/>
@@ -9020,11 +9003,9 @@
           <w:color w:val="538135" w:themeColor="accent6" w:themeShade="BF"/>
           <w:sz w:val="28"/>
           <w:szCs w:val="28"/>
-          <w:lang w:val="ru-RU"/>
         </w:rPr>
         <w:t>.</w:t>
       </w:r>
-      <w:proofErr w:type="spellStart"/>
       <w:r>
         <w:rPr>
           <w:rFonts w:ascii="Times New Roman" w:hAnsi="Times New Roman" w:cs="Times New Roman"/>
@@ -9041,7 +9022,6 @@
           <w:color w:val="538135" w:themeColor="accent6" w:themeShade="BF"/>
           <w:sz w:val="28"/>
           <w:szCs w:val="28"/>
-          <w:lang w:val="ru-RU"/>
         </w:rPr>
         <w:t xml:space="preserve"> = </w:t>
       </w:r>
@@ -9061,7 +9041,6 @@
           <w:color w:val="538135" w:themeColor="accent6" w:themeShade="BF"/>
           <w:sz w:val="28"/>
           <w:szCs w:val="28"/>
-          <w:lang w:val="ru-RU"/>
         </w:rPr>
         <w:t>(</w:t>
       </w:r>
@@ -9081,7 +9060,6 @@
           <w:color w:val="538135" w:themeColor="accent6" w:themeShade="BF"/>
           <w:sz w:val="28"/>
           <w:szCs w:val="28"/>
-          <w:lang w:val="ru-RU"/>
         </w:rPr>
         <w:t>) {</w:t>
       </w:r>
@@ -9104,7 +9082,6 @@
           <w:color w:val="538135" w:themeColor="accent6" w:themeShade="BF"/>
           <w:sz w:val="28"/>
           <w:szCs w:val="28"/>
-          <w:lang w:val="ru-RU"/>
         </w:rPr>
         <w:t xml:space="preserve">  </w:t>
       </w:r>
@@ -14188,6 +14165,8 @@
           <w:lang w:val="ru-RU"/>
         </w:rPr>
       </w:pPr>
+      <w:bookmarkStart w:id="0" w:name="_GoBack"/>
+      <w:bookmarkEnd w:id="0"/>
     </w:p>
     <w:p>
       <w:pPr>

</xml_diff>